<commit_message>
ajout trigger dans doc analyse
</commit_message>
<xml_diff>
--- a/V1specification_analyse_conception_MOMAS_TAMANINI.docx
+++ b/V1specification_analyse_conception_MOMAS_TAMANINI.docx
@@ -2382,7 +2382,23 @@
     <w:p/>
     <w:p>
       <w:r>
-        <w:t>Pour la table UTILISATEUR, les fonctions modifiant les informations permettent de modifier un mot de passe (valeur nouvelle étant celle passée en paramètre) en fonction de l’id de l’utilisateur passé également en paramètre. Une autre permet de modifier les nom et prénoms par de nouvelles valeurs définis en paramètre en fonction de l’id rentrée en paramètre.</w:t>
+        <w:t xml:space="preserve">Pour la table UTILISATEUR, les fonctions modifiant les informations permettent de modifier un mot de passe (valeur nouvelle étant celle passée en paramètre) en fonction de </w:t>
+      </w:r>
+      <w:proofErr w:type="spellStart"/>
+      <w:r>
+        <w:t>l’id</w:t>
+      </w:r>
+      <w:proofErr w:type="spellEnd"/>
+      <w:r>
+        <w:t xml:space="preserve"> de l’utilisateur passé également en paramètre. Une autre permet de modifier les nom et prénoms par de nouvelles valeurs définis en paramètre en fonction de </w:t>
+      </w:r>
+      <w:proofErr w:type="spellStart"/>
+      <w:r>
+        <w:t>l’id</w:t>
+      </w:r>
+      <w:proofErr w:type="spellEnd"/>
+      <w:r>
+        <w:t xml:space="preserve"> rentrée en paramètre.</w:t>
       </w:r>
     </w:p>
     <w:p/>
@@ -2401,25 +2417,97 @@
       </w:r>
     </w:p>
     <w:p>
+      <w:proofErr w:type="spellStart"/>
       <w:r>
         <w:rPr>
           <w:lang w:val="en-GB"/>
         </w:rPr>
-        <w:t xml:space="preserve">userId -   userLastName| </w:t>
+        <w:t>userId</w:t>
+      </w:r>
+      <w:proofErr w:type="spellEnd"/>
+      <w:r>
+        <w:rPr>
+          <w:lang w:val="en-GB"/>
+        </w:rPr>
+        <w:t xml:space="preserve"> -   </w:t>
+      </w:r>
+      <w:proofErr w:type="spellStart"/>
+      <w:r>
+        <w:rPr>
+          <w:lang w:val="en-GB"/>
+        </w:rPr>
+        <w:t>userLastName</w:t>
+      </w:r>
+      <w:proofErr w:type="spellEnd"/>
+      <w:r>
+        <w:rPr>
+          <w:lang w:val="en-GB"/>
+        </w:rPr>
+        <w:t xml:space="preserve">| </w:t>
       </w:r>
       <w:proofErr w:type="gramStart"/>
       <w:r>
         <w:rPr>
           <w:lang w:val="en-GB"/>
         </w:rPr>
-        <w:t>-  userFirstName</w:t>
-      </w:r>
+        <w:t xml:space="preserve">-  </w:t>
+      </w:r>
+      <w:proofErr w:type="spellStart"/>
+      <w:r>
+        <w:rPr>
+          <w:lang w:val="en-GB"/>
+        </w:rPr>
+        <w:t>userFirstName</w:t>
+      </w:r>
+      <w:proofErr w:type="spellEnd"/>
       <w:proofErr w:type="gramEnd"/>
       <w:r>
         <w:rPr>
           <w:lang w:val="en-GB"/>
         </w:rPr>
-        <w:t xml:space="preserve">   -   userAddress  -   userEmail  -  userPassword. </w:t>
+        <w:t xml:space="preserve">   -   </w:t>
+      </w:r>
+      <w:proofErr w:type="spellStart"/>
+      <w:r>
+        <w:rPr>
+          <w:lang w:val="en-GB"/>
+        </w:rPr>
+        <w:t>userAddress</w:t>
+      </w:r>
+      <w:proofErr w:type="spellEnd"/>
+      <w:r>
+        <w:rPr>
+          <w:lang w:val="en-GB"/>
+        </w:rPr>
+        <w:t xml:space="preserve">  -   </w:t>
+      </w:r>
+      <w:proofErr w:type="spellStart"/>
+      <w:r>
+        <w:rPr>
+          <w:lang w:val="en-GB"/>
+        </w:rPr>
+        <w:t>userEmail</w:t>
+      </w:r>
+      <w:proofErr w:type="spellEnd"/>
+      <w:r>
+        <w:rPr>
+          <w:lang w:val="en-GB"/>
+        </w:rPr>
+        <w:t xml:space="preserve">  -  </w:t>
+      </w:r>
+      <w:proofErr w:type="spellStart"/>
+      <w:r>
+        <w:rPr>
+          <w:lang w:val="en-GB"/>
+        </w:rPr>
+        <w:t>userPassword</w:t>
+      </w:r>
+      <w:proofErr w:type="spellEnd"/>
+      <w:r>
+        <w:rPr>
+          <w:lang w:val="en-GB"/>
+        </w:rPr>
+        <w:t xml:space="preserve">. </w:t>
       </w:r>
       <w:r>
         <w:t>Elles listent les informations des utilisateurs.</w:t>
@@ -2442,6 +2530,7 @@
       <w:bookmarkEnd w:id="9"/>
     </w:p>
     <w:p/>
+    <w:p/>
     <w:p>
       <w:pPr>
         <w:pStyle w:val="Titre1"/>
@@ -2456,7 +2545,15 @@
     <w:p/>
     <w:p>
       <w:r>
-        <w:t>Nous avons fait des maquettes de notre site web sur AdobeXD. Notre logiciel devait idéalement remplir ces fonctionnalités et interfaces :</w:t>
+        <w:t xml:space="preserve">Nous avons fait des maquettes de notre site web sur </w:t>
+      </w:r>
+      <w:proofErr w:type="spellStart"/>
+      <w:r>
+        <w:t>AdobeXD</w:t>
+      </w:r>
+      <w:proofErr w:type="spellEnd"/>
+      <w:r>
+        <w:t>. Notre logiciel devait idéalement remplir ces fonctionnalités et interfaces :</w:t>
       </w:r>
     </w:p>
     <w:p/>
@@ -2956,7 +3053,15 @@
         <w:t>Dans le cas contraire, l’utilisateur peut ajouter ou supprimer une quantité d’une déclinaison de vêtement</w:t>
       </w:r>
       <w:r>
-        <w:t xml:space="preserve"> en sélectionnant dans un premier temps le nom du vêtement (comboBox situé en haut de l’écran), la couleur, la taille et la catégorie du vêtement. La démarche est la même pour supprimer une quantité d’une déclinaison du vêtement. Il faudra pour cela cliquer sur le bouton supprimer.</w:t>
+        <w:t xml:space="preserve"> en sélectionnant dans un premier temps le nom du vêtement (</w:t>
+      </w:r>
+      <w:proofErr w:type="spellStart"/>
+      <w:r>
+        <w:t>comboBox</w:t>
+      </w:r>
+      <w:proofErr w:type="spellEnd"/>
+      <w:r>
+        <w:t xml:space="preserve"> situé en haut de l’écran), la couleur, la taille et la catégorie du vêtement. La démarche est la même pour supprimer une quantité d’une déclinaison du vêtement. Il faudra pour cela cliquer sur le bouton supprimer.</w:t>
       </w:r>
     </w:p>
     <w:p/>

</xml_diff>